<commit_message>
Java lab6 report upd
</commit_message>
<xml_diff>
--- a/Java/Lab6/Lab6.docx
+++ b/Java/Lab6/Lab6.docx
@@ -143,25 +143,7 @@
           <w:szCs w:val="28"/>
           <w:rtl w:val="0"/>
         </w:rPr>
-        <w:t xml:space="preserve">на тему «</w:t>
-      </w:r>
-      <w:r>
-        <w:rPr>
-          <w:rFonts w:ascii="Times New Roman" w:cs="Times New Roman" w:eastAsia="Times New Roman" w:hAnsi="Times New Roman"/>
-          <w:sz w:val="28"/>
-          <w:szCs w:val="28"/>
-          <w:rtl w:val="0"/>
-        </w:rPr>
-        <w:t xml:space="preserve">Графические интерфейсы</w:t>
-      </w:r>
-      <w:r>
-        <w:rPr>
-          <w:rFonts w:ascii="Times New Roman" w:cs="Times New Roman" w:eastAsia="Times New Roman" w:hAnsi="Times New Roman"/>
-          <w:sz w:val="28"/>
-          <w:szCs w:val="28"/>
-          <w:rtl w:val="0"/>
-        </w:rPr>
-        <w:t xml:space="preserve">»</w:t>
+        <w:t xml:space="preserve">на тему «Сетевое взаимодействие в Java»</w:t>
       </w:r>
     </w:p>
     <w:p>
@@ -507,7 +489,7 @@
     </w:p>
     <w:p>
       <w:pPr>
-        <w:spacing w:line="360" w:lineRule="auto"/>
+        <w:spacing w:after="200" w:before="120" w:line="360" w:lineRule="auto"/>
         <w:jc w:val="left"/>
         <w:rPr>
           <w:rFonts w:ascii="Times New Roman" w:cs="Times New Roman" w:eastAsia="Times New Roman" w:hAnsi="Times New Roman"/>
@@ -522,7 +504,7 @@
           <w:szCs w:val="28"/>
           <w:rtl w:val="0"/>
         </w:rPr>
-        <w:t xml:space="preserve">Графические интерфейсы</w:t>
+        <w:t xml:space="preserve">Сетевое взаимодействие в Java</w:t>
       </w:r>
     </w:p>
     <w:p>
@@ -548,26 +530,8 @@
     </w:p>
     <w:p>
       <w:pPr>
-        <w:spacing w:after="200" w:line="360" w:lineRule="auto"/>
+        <w:spacing w:after="200" w:before="120" w:line="360" w:lineRule="auto"/>
         <w:jc w:val="both"/>
-        <w:rPr>
-          <w:rFonts w:ascii="Times New Roman" w:cs="Times New Roman" w:eastAsia="Times New Roman" w:hAnsi="Times New Roman"/>
-          <w:sz w:val="28"/>
-          <w:szCs w:val="28"/>
-        </w:rPr>
-      </w:pPr>
-      <w:r>
-        <w:rPr>
-          <w:rFonts w:ascii="Times New Roman" w:cs="Times New Roman" w:eastAsia="Times New Roman" w:hAnsi="Times New Roman"/>
-          <w:sz w:val="28"/>
-          <w:szCs w:val="28"/>
-          <w:rtl w:val="0"/>
-        </w:rPr>
-        <w:t xml:space="preserve">Научиться разрабатывать приложения, обладающие графическим интерфейсом пользователя, с использованием библиотеки Swing.</w:t>
-      </w:r>
-    </w:p>
-    <w:p>
-      <w:pPr>
         <w:rPr>
           <w:rFonts w:ascii="Times New Roman" w:cs="Times New Roman" w:eastAsia="Times New Roman" w:hAnsi="Times New Roman"/>
           <w:b w:val="1"/>
@@ -578,9 +542,33 @@
       <w:r>
         <w:rPr>
           <w:rFonts w:ascii="Times New Roman" w:cs="Times New Roman" w:eastAsia="Times New Roman" w:hAnsi="Times New Roman"/>
+          <w:sz w:val="28"/>
+          <w:szCs w:val="28"/>
+          <w:rtl w:val="0"/>
+        </w:rPr>
+        <w:t xml:space="preserve">Научиться создавать клиент-серверные приложения c использованием стандартных классов Java. </w:t>
+      </w:r>
+      <w:r>
+        <w:rPr>
+          <w:rtl w:val="0"/>
+        </w:rPr>
+      </w:r>
+    </w:p>
+    <w:p>
+      <w:pPr>
+        <w:rPr>
+          <w:rFonts w:ascii="Times New Roman" w:cs="Times New Roman" w:eastAsia="Times New Roman" w:hAnsi="Times New Roman"/>
           <w:b w:val="1"/>
           <w:sz w:val="28"/>
           <w:szCs w:val="28"/>
+        </w:rPr>
+      </w:pPr>
+      <w:r>
+        <w:rPr>
+          <w:rFonts w:ascii="Times New Roman" w:cs="Times New Roman" w:eastAsia="Times New Roman" w:hAnsi="Times New Roman"/>
+          <w:b w:val="1"/>
+          <w:sz w:val="28"/>
+          <w:szCs w:val="28"/>
           <w:rtl w:val="0"/>
         </w:rPr>
         <w:t xml:space="preserve">Лабораторное задание</w:t>
@@ -593,6 +581,7 @@
         <w:jc w:val="both"/>
         <w:rPr>
           <w:rFonts w:ascii="Times New Roman" w:cs="Times New Roman" w:eastAsia="Times New Roman" w:hAnsi="Times New Roman"/>
+          <w:b w:val="1"/>
           <w:sz w:val="28"/>
           <w:szCs w:val="28"/>
         </w:rPr>
@@ -604,7 +593,12 @@
           <w:szCs w:val="28"/>
           <w:rtl w:val="0"/>
         </w:rPr>
-        <w:t xml:space="preserve">Вычислить определенный интеграл функции в соответствии с вариантом задания (Приложение 1). Разработать приложение, обладающее графическим интерфейсом с использованием языка Java и библиотеки Swing. Приложение должно содержать 3 поля ввода (JTextField), доступных для редактирования, и соответственно таблицу (JTable) с четырьмя колонками:  нижняя граница интегрирования, верхняя граница интегрирования, шаг интегрирования и результат вычисления.  Кроме того, должны присутствовать 3 кнопки (JButton):  добавить, удалить, вычислить. Для добавления/удаления строки и вычисления значения определенного интеграла для функции в соответствии с вариантом задания (Приложение 1) и параметров выделенной строки таблицы. Результат должен выводиться в четвертой колонке, которая не доступна для редактирования. Оформление лабораторной работы должно быть выполнено в соответствии с требованиями, приведенными в Приложении 2.</w:t>
+        <w:t xml:space="preserve">Модифицировать приложение из предыдущей лабораторной работы, реализовав клиент-серверную архитектуру, обеспечивающую распределенное вычисление определенного интеграла на нескольких вычислительных узлах (клиентах) при этом каждый узел использует несколько нитей, как в предыдущей работе. Сервер не занимается вычислениями, а лишь реализует взаимодействие с пользователем и агрегацию результатов вычислений от клиентов. Нечетные варианты используют протокол UDP, а четные TCP. Оформление лабораторной работы должно быть выполнено в соответствии с требованиями, приведенными в Приложении 2.</w:t>
+      </w:r>
+      <w:r>
+        <w:rPr>
+          <w:rtl w:val="0"/>
+        </w:rPr>
       </w:r>
     </w:p>
     <w:p>
@@ -18460,7 +18454,7 @@
           <w:szCs w:val="28"/>
           <w:rtl w:val="0"/>
         </w:rPr>
-        <w:t xml:space="preserve">В ходе выполнения лабораторной работы научились создавать многопоточные приложения c использованием стандартных средств языка Java.</w:t>
+        <w:t xml:space="preserve">В ходе выполнения лабораторной работы научились создавать клиент-серверные приложения c использованием стандартных классов Java.</w:t>
       </w:r>
       <w:r>
         <w:rPr>

</xml_diff>